<commit_message>
Adding the final jupyter notebook and the csv files compresed
</commit_message>
<xml_diff>
--- a/Notes.docx
+++ b/Notes.docx
@@ -243,10 +243,7 @@
         </w:numPr>
       </w:pPr>
       <w:r>
-        <w:t>For the hypothesis testing, you cannot prove your base Hypothesis (</w:t>
-      </w:r>
-      <w:r>
-        <w:t>H</w:t>
+        <w:t>For the hypothesis testing, you cannot prove your base Hypothesis (H</w:t>
       </w:r>
       <w:r>
         <w:rPr>
@@ -255,13 +252,7 @@
         <w:t>1</w:t>
       </w:r>
       <w:r>
-        <w:t>)</w:t>
-      </w:r>
-      <w:r>
-        <w:t>, instead you need to disprove the Null Hypothesis (</w:t>
-      </w:r>
-      <w:r>
-        <w:t>H</w:t>
+        <w:t>), instead you need to disprove the Null Hypothesis (H</w:t>
       </w:r>
       <w:r>
         <w:rPr>
@@ -270,10 +261,7 @@
         <w:t>0</w:t>
       </w:r>
       <w:r>
-        <w:t>)</w:t>
-      </w:r>
-      <w:r>
-        <w:t>, being this one the opposite of the base hypothesis.</w:t>
+        <w:t>), being this one the opposite of the base hypothesis.</w:t>
       </w:r>
     </w:p>
     <w:p/>
@@ -1680,15 +1668,15 @@
     <w:p/>
     <w:p>
       <w:pPr>
+        <w:pStyle w:val="Heading1"/>
+      </w:pPr>
+      <w:r>
+        <w:t>Calculating the sample size</w:t>
+      </w:r>
+    </w:p>
+    <w:p>
+      <w:pPr>
         <w:pStyle w:val="Heading2"/>
-      </w:pPr>
-      <w:r>
-        <w:t>Calculating the sample size</w:t>
-      </w:r>
-    </w:p>
-    <w:p>
-      <w:pPr>
-        <w:pStyle w:val="Heading3"/>
       </w:pPr>
       <w:r>
         <w:t>Binomial metrics</w:t>
@@ -2173,7 +2161,7 @@
     <w:p/>
     <w:p>
       <w:pPr>
-        <w:pStyle w:val="Heading3"/>
+        <w:pStyle w:val="Heading2"/>
       </w:pPr>
       <w:r>
         <w:lastRenderedPageBreak/>
@@ -3107,14 +3095,191 @@
     </w:p>
     <w:p>
       <w:pPr>
+        <w:pStyle w:val="Heading1"/>
+        <w:tabs>
+          <w:tab w:val="left" w:pos="910"/>
+        </w:tabs>
         <w:rPr>
           <w:rFonts w:eastAsiaTheme="minorEastAsia"/>
         </w:rPr>
       </w:pPr>
+      <w:r>
+        <w:rPr>
+          <w:rFonts w:eastAsiaTheme="minorEastAsia"/>
+        </w:rPr>
+        <w:t>Finalizing the decision on how to run the A/B test</w:t>
+      </w:r>
+    </w:p>
+    <w:p>
+      <w:pPr>
+        <w:pStyle w:val="ListParagraph"/>
+        <w:numPr>
+          <w:ilvl w:val="0"/>
+          <w:numId w:val="12"/>
+        </w:numPr>
+      </w:pPr>
+      <w:r>
+        <w:t>Hypothesis is defined.</w:t>
+      </w:r>
+    </w:p>
+    <w:p>
+      <w:pPr>
+        <w:pStyle w:val="ListParagraph"/>
+        <w:numPr>
+          <w:ilvl w:val="0"/>
+          <w:numId w:val="12"/>
+        </w:numPr>
+      </w:pPr>
+      <w:r>
+        <w:t>Success and non-inferiority metrics are set, and we can track them.</w:t>
+      </w:r>
+    </w:p>
+    <w:p>
+      <w:pPr>
+        <w:pStyle w:val="ListParagraph"/>
+        <w:numPr>
+          <w:ilvl w:val="0"/>
+          <w:numId w:val="12"/>
+        </w:numPr>
+      </w:pPr>
+      <w:r>
+        <w:t>We agreed on a desired significance and power level for the test.</w:t>
+      </w:r>
+    </w:p>
+    <w:p>
+      <w:pPr>
+        <w:pStyle w:val="ListParagraph"/>
+        <w:numPr>
+          <w:ilvl w:val="0"/>
+          <w:numId w:val="12"/>
+        </w:numPr>
+      </w:pPr>
+      <w:r>
+        <w:t>We can reach the significance and power in a reasonable time frame.</w:t>
+      </w:r>
+    </w:p>
+    <w:p>
+      <w:pPr>
+        <w:pStyle w:val="ListParagraph"/>
+        <w:numPr>
+          <w:ilvl w:val="0"/>
+          <w:numId w:val="12"/>
+        </w:numPr>
+      </w:pPr>
+      <w:r>
+        <w:t>We have agreed on a halt criterion for the test during the monitoring stage.</w:t>
+      </w:r>
+    </w:p>
+    <w:p>
+      <w:pPr>
+        <w:pStyle w:val="ListParagraph"/>
+        <w:numPr>
+          <w:ilvl w:val="0"/>
+          <w:numId w:val="12"/>
+        </w:numPr>
+      </w:pPr>
+      <w:r>
+        <w:t>Duration of the test includes the ability to measure long term metrics if needed.</w:t>
+      </w:r>
+    </w:p>
+    <w:p>
+      <w:pPr>
+        <w:pStyle w:val="ListParagraph"/>
+        <w:numPr>
+          <w:ilvl w:val="0"/>
+          <w:numId w:val="12"/>
+        </w:numPr>
+      </w:pPr>
+      <w:r>
+        <w:t>We’ve made sure there are no other test/releases that could interfere with the test or the other way round.</w:t>
+      </w:r>
+    </w:p>
+    <w:p>
+      <w:pPr>
+        <w:pStyle w:val="Heading1"/>
+      </w:pPr>
+      <w:r>
+        <w:t>Performance monitoring</w:t>
+      </w:r>
+    </w:p>
+    <w:p>
+      <w:r>
+        <w:t>Monitor the test performance on critical metrics while it’s running to be able to prevent a potential negative impact on the users and the business.</w:t>
+      </w:r>
+    </w:p>
+    <w:p>
+      <w:r>
+        <w:t>NOTE: We don’t make decisions whether the test is a success or not (we must let it finish).</w:t>
+      </w:r>
+    </w:p>
+    <w:p>
+      <w:r>
+        <w:t>If we see alarming trends, like increase in crashes, drop in engagement, we may want to pause the test and investigate the issues.</w:t>
+      </w:r>
+    </w:p>
+    <w:p>
+      <w:r>
+        <w:t>There can also be a potential negative reaction from the users, so it’s a good idea to monitor Customer Support issues and social media.</w:t>
+      </w:r>
+    </w:p>
+    <w:p>
+      <w:pPr>
+        <w:pStyle w:val="Heading1"/>
+      </w:pPr>
+      <w:r>
+        <w:lastRenderedPageBreak/>
+        <w:t>How does the assignment process work?</w:t>
+      </w:r>
+    </w:p>
+    <w:p>
+      <w:r>
+        <w:t xml:space="preserve">Usually, a randomised test assignment is done based on the </w:t>
+      </w:r>
+      <w:proofErr w:type="spellStart"/>
+      <w:r>
+        <w:t>user_id</w:t>
+      </w:r>
+      <w:proofErr w:type="spellEnd"/>
+      <w:r>
+        <w:t xml:space="preserve">. However, </w:t>
+      </w:r>
+      <w:r>
+        <w:rPr>
+          <w:highlight w:val="yellow"/>
+        </w:rPr>
+        <w:t>it is important to make sure there is no pretest bias between groups</w:t>
+      </w:r>
+      <w:r>
+        <w:t>. Pre-test bias happens when users are not completely randomly shuffled between groups and one of the groups ends up with a significantly different mean of any tracked metric.</w:t>
+      </w:r>
+    </w:p>
+    <w:p>
+      <w:r>
+        <w:t>To avoid pre-test bias, companies run pre-assignment analysis, where they “assign” users randomly based on multiple different seeds and calculate the difference in the metrics. And then select the seed which has no potential bias.</w:t>
+      </w:r>
     </w:p>
     <w:p>
       <w:pPr>
         <w:pStyle w:val="Heading2"/>
+      </w:pPr>
+      <w:r>
+        <w:t>How to deal with an impact from PEEKING?</w:t>
+      </w:r>
+    </w:p>
+    <w:p>
+      <w:r>
+        <w:t>Peeking (or p-hacking) is an issue of multiple test result calculations, the more you check the significance of your success metric, the more likely you are to see a false positive. It can be seen when the p-value reaches the significant level before the end of the test, and we could be tempted to stop the test and take those results as the end result.</w:t>
+      </w:r>
+    </w:p>
+    <w:p>
+      <w:r>
+        <w:t>For instance, we could be introducing a new feature in our app and, because of the novelty effect, within the first 2 days, users are much more likely to engage with the new feature. P-hacking would occur if we only look at those days with the novelty effect and conclude that this is the impact for the rest of the duration and for the whole population.</w:t>
+      </w:r>
+    </w:p>
+    <w:p/>
+    <w:p>
+      <w:pPr>
+        <w:pStyle w:val="Heading1"/>
         <w:rPr>
           <w:rFonts w:eastAsiaTheme="minorEastAsia"/>
         </w:rPr>
@@ -3327,6 +3492,95 @@
     </w:lvl>
   </w:abstractNum>
   <w:abstractNum w:abstractNumId="1" w15:restartNumberingAfterBreak="0">
+    <w:nsid w:val="14680D8C"/>
+    <w:multiLevelType w:val="hybridMultilevel"/>
+    <w:tmpl w:val="A56817F8"/>
+    <w:lvl w:ilvl="0" w:tplc="0C0A000F">
+      <w:start w:val="1"/>
+      <w:numFmt w:val="decimal"/>
+      <w:lvlText w:val="%1."/>
+      <w:lvlJc w:val="left"/>
+      <w:pPr>
+        <w:ind w:left="720" w:hanging="360"/>
+      </w:pPr>
+      <w:rPr>
+        <w:rFonts w:hint="default"/>
+      </w:rPr>
+    </w:lvl>
+    <w:lvl w:ilvl="1" w:tplc="0C0A0019" w:tentative="1">
+      <w:start w:val="1"/>
+      <w:numFmt w:val="lowerLetter"/>
+      <w:lvlText w:val="%2."/>
+      <w:lvlJc w:val="left"/>
+      <w:pPr>
+        <w:ind w:left="1440" w:hanging="360"/>
+      </w:pPr>
+    </w:lvl>
+    <w:lvl w:ilvl="2" w:tplc="0C0A001B" w:tentative="1">
+      <w:start w:val="1"/>
+      <w:numFmt w:val="lowerRoman"/>
+      <w:lvlText w:val="%3."/>
+      <w:lvlJc w:val="right"/>
+      <w:pPr>
+        <w:ind w:left="2160" w:hanging="180"/>
+      </w:pPr>
+    </w:lvl>
+    <w:lvl w:ilvl="3" w:tplc="0C0A000F" w:tentative="1">
+      <w:start w:val="1"/>
+      <w:numFmt w:val="decimal"/>
+      <w:lvlText w:val="%4."/>
+      <w:lvlJc w:val="left"/>
+      <w:pPr>
+        <w:ind w:left="2880" w:hanging="360"/>
+      </w:pPr>
+    </w:lvl>
+    <w:lvl w:ilvl="4" w:tplc="0C0A0019" w:tentative="1">
+      <w:start w:val="1"/>
+      <w:numFmt w:val="lowerLetter"/>
+      <w:lvlText w:val="%5."/>
+      <w:lvlJc w:val="left"/>
+      <w:pPr>
+        <w:ind w:left="3600" w:hanging="360"/>
+      </w:pPr>
+    </w:lvl>
+    <w:lvl w:ilvl="5" w:tplc="0C0A001B" w:tentative="1">
+      <w:start w:val="1"/>
+      <w:numFmt w:val="lowerRoman"/>
+      <w:lvlText w:val="%6."/>
+      <w:lvlJc w:val="right"/>
+      <w:pPr>
+        <w:ind w:left="4320" w:hanging="180"/>
+      </w:pPr>
+    </w:lvl>
+    <w:lvl w:ilvl="6" w:tplc="0C0A000F" w:tentative="1">
+      <w:start w:val="1"/>
+      <w:numFmt w:val="decimal"/>
+      <w:lvlText w:val="%7."/>
+      <w:lvlJc w:val="left"/>
+      <w:pPr>
+        <w:ind w:left="5040" w:hanging="360"/>
+      </w:pPr>
+    </w:lvl>
+    <w:lvl w:ilvl="7" w:tplc="0C0A0019" w:tentative="1">
+      <w:start w:val="1"/>
+      <w:numFmt w:val="lowerLetter"/>
+      <w:lvlText w:val="%8."/>
+      <w:lvlJc w:val="left"/>
+      <w:pPr>
+        <w:ind w:left="5760" w:hanging="360"/>
+      </w:pPr>
+    </w:lvl>
+    <w:lvl w:ilvl="8" w:tplc="0C0A001B" w:tentative="1">
+      <w:start w:val="1"/>
+      <w:numFmt w:val="lowerRoman"/>
+      <w:lvlText w:val="%9."/>
+      <w:lvlJc w:val="right"/>
+      <w:pPr>
+        <w:ind w:left="6480" w:hanging="180"/>
+      </w:pPr>
+    </w:lvl>
+  </w:abstractNum>
+  <w:abstractNum w:abstractNumId="2" w15:restartNumberingAfterBreak="0">
     <w:nsid w:val="177B1184"/>
     <w:multiLevelType w:val="hybridMultilevel"/>
     <w:tmpl w:val="5C62A39E"/>
@@ -3439,7 +3693,7 @@
       </w:rPr>
     </w:lvl>
   </w:abstractNum>
-  <w:abstractNum w:abstractNumId="2" w15:restartNumberingAfterBreak="0">
+  <w:abstractNum w:abstractNumId="3" w15:restartNumberingAfterBreak="0">
     <w:nsid w:val="2732583A"/>
     <w:multiLevelType w:val="hybridMultilevel"/>
     <w:tmpl w:val="62FE07E8"/>
@@ -3552,7 +3806,7 @@
       </w:rPr>
     </w:lvl>
   </w:abstractNum>
-  <w:abstractNum w:abstractNumId="3" w15:restartNumberingAfterBreak="0">
+  <w:abstractNum w:abstractNumId="4" w15:restartNumberingAfterBreak="0">
     <w:nsid w:val="37FF6A3F"/>
     <w:multiLevelType w:val="hybridMultilevel"/>
     <w:tmpl w:val="9C525B36"/>
@@ -3665,7 +3919,7 @@
       </w:rPr>
     </w:lvl>
   </w:abstractNum>
-  <w:abstractNum w:abstractNumId="4" w15:restartNumberingAfterBreak="0">
+  <w:abstractNum w:abstractNumId="5" w15:restartNumberingAfterBreak="0">
     <w:nsid w:val="3EF62048"/>
     <w:multiLevelType w:val="hybridMultilevel"/>
     <w:tmpl w:val="46CC9444"/>
@@ -3778,7 +4032,7 @@
       </w:rPr>
     </w:lvl>
   </w:abstractNum>
-  <w:abstractNum w:abstractNumId="5" w15:restartNumberingAfterBreak="0">
+  <w:abstractNum w:abstractNumId="6" w15:restartNumberingAfterBreak="0">
     <w:nsid w:val="42312286"/>
     <w:multiLevelType w:val="hybridMultilevel"/>
     <w:tmpl w:val="2654C078"/>
@@ -3867,7 +4121,7 @@
       </w:pPr>
     </w:lvl>
   </w:abstractNum>
-  <w:abstractNum w:abstractNumId="6" w15:restartNumberingAfterBreak="0">
+  <w:abstractNum w:abstractNumId="7" w15:restartNumberingAfterBreak="0">
     <w:nsid w:val="484E135C"/>
     <w:multiLevelType w:val="hybridMultilevel"/>
     <w:tmpl w:val="CEE4B9EC"/>
@@ -3980,7 +4234,7 @@
       </w:rPr>
     </w:lvl>
   </w:abstractNum>
-  <w:abstractNum w:abstractNumId="7" w15:restartNumberingAfterBreak="0">
+  <w:abstractNum w:abstractNumId="8" w15:restartNumberingAfterBreak="0">
     <w:nsid w:val="4BDE436B"/>
     <w:multiLevelType w:val="hybridMultilevel"/>
     <w:tmpl w:val="7ACE992E"/>
@@ -4093,7 +4347,7 @@
       </w:rPr>
     </w:lvl>
   </w:abstractNum>
-  <w:abstractNum w:abstractNumId="8" w15:restartNumberingAfterBreak="0">
+  <w:abstractNum w:abstractNumId="9" w15:restartNumberingAfterBreak="0">
     <w:nsid w:val="63185B14"/>
     <w:multiLevelType w:val="hybridMultilevel"/>
     <w:tmpl w:val="99A86BAA"/>
@@ -4206,7 +4460,7 @@
       </w:rPr>
     </w:lvl>
   </w:abstractNum>
-  <w:abstractNum w:abstractNumId="9" w15:restartNumberingAfterBreak="0">
+  <w:abstractNum w:abstractNumId="10" w15:restartNumberingAfterBreak="0">
     <w:nsid w:val="74732C16"/>
     <w:multiLevelType w:val="hybridMultilevel"/>
     <w:tmpl w:val="D980871E"/>
@@ -4319,7 +4573,7 @@
       </w:rPr>
     </w:lvl>
   </w:abstractNum>
-  <w:abstractNum w:abstractNumId="10" w15:restartNumberingAfterBreak="0">
+  <w:abstractNum w:abstractNumId="11" w15:restartNumberingAfterBreak="0">
     <w:nsid w:val="7AA144FB"/>
     <w:multiLevelType w:val="hybridMultilevel"/>
     <w:tmpl w:val="3894EDB2"/>
@@ -4433,37 +4687,40 @@
     </w:lvl>
   </w:abstractNum>
   <w:num w:numId="1" w16cid:durableId="573979736">
+    <w:abstractNumId w:val="5"/>
+  </w:num>
+  <w:num w:numId="2" w16cid:durableId="91900903">
+    <w:abstractNumId w:val="6"/>
+  </w:num>
+  <w:num w:numId="3" w16cid:durableId="202211138">
+    <w:abstractNumId w:val="2"/>
+  </w:num>
+  <w:num w:numId="4" w16cid:durableId="13967458">
+    <w:abstractNumId w:val="10"/>
+  </w:num>
+  <w:num w:numId="5" w16cid:durableId="568929634">
     <w:abstractNumId w:val="4"/>
   </w:num>
-  <w:num w:numId="2" w16cid:durableId="91900903">
-    <w:abstractNumId w:val="5"/>
-  </w:num>
-  <w:num w:numId="3" w16cid:durableId="202211138">
-    <w:abstractNumId w:val="1"/>
-  </w:num>
-  <w:num w:numId="4" w16cid:durableId="13967458">
-    <w:abstractNumId w:val="9"/>
-  </w:num>
-  <w:num w:numId="5" w16cid:durableId="568929634">
-    <w:abstractNumId w:val="3"/>
-  </w:num>
   <w:num w:numId="6" w16cid:durableId="498882952">
-    <w:abstractNumId w:val="10"/>
+    <w:abstractNumId w:val="11"/>
   </w:num>
   <w:num w:numId="7" w16cid:durableId="1449616886">
-    <w:abstractNumId w:val="6"/>
+    <w:abstractNumId w:val="7"/>
   </w:num>
   <w:num w:numId="8" w16cid:durableId="1979609654">
-    <w:abstractNumId w:val="7"/>
+    <w:abstractNumId w:val="8"/>
   </w:num>
   <w:num w:numId="9" w16cid:durableId="1021083119">
-    <w:abstractNumId w:val="2"/>
+    <w:abstractNumId w:val="3"/>
   </w:num>
   <w:num w:numId="10" w16cid:durableId="646933856">
     <w:abstractNumId w:val="0"/>
   </w:num>
   <w:num w:numId="11" w16cid:durableId="1997217789">
-    <w:abstractNumId w:val="8"/>
+    <w:abstractNumId w:val="9"/>
+  </w:num>
+  <w:num w:numId="12" w16cid:durableId="1575819310">
+    <w:abstractNumId w:val="1"/>
   </w:num>
 </w:numbering>
 </file>

</xml_diff>